<commit_message>
Modified trigger 3, report almost finished.
</commit_message>
<xml_diff>
--- a/reports/Relatório_Turma1_Grupo101.docx
+++ b/reports/Relatório_Turma1_Grupo101.docx
@@ -140,14 +140,6 @@
           <w:lang w:val="pt-PT"/>
         </w:rPr>
       </w:pPr>
-      <w:r>
-        <w:rPr>
-          <w:rFonts w:asciiTheme="minorHAnsi" w:hAnsiTheme="minorHAnsi" w:cstheme="minorHAnsi"/>
-          <w:color w:val="000000"/>
-          <w:lang w:val="pt-PT"/>
-        </w:rPr>
-        <w:t>´</w:t>
-      </w:r>
     </w:p>
     <w:p>
       <w:pPr>
@@ -4007,6 +3999,598 @@
       <w:r>
         <w:t>’s name.</w:t>
       </w:r>
+      <w:r>
+        <w:br w:type="page"/>
+      </w:r>
+    </w:p>
+    <w:p>
+      <w:pPr>
+        <w:pStyle w:val="MeuTtulo1"/>
+      </w:pPr>
+      <w:r>
+        <w:lastRenderedPageBreak/>
+        <w:t>Queries</w:t>
+      </w:r>
+    </w:p>
+    <w:p>
+      <w:pPr>
+        <w:pStyle w:val="MeuEstilo"/>
+      </w:pPr>
+      <w:r>
+        <w:t>Next, we’re going to list the database’s queries. The f</w:t>
+      </w:r>
+      <w:r>
+        <w:t>ollowing queries have b</w:t>
+      </w:r>
+      <w:r>
+        <w:t>een implemented based on relevant questions that may arise when using the database</w:t>
+      </w:r>
+      <w:r>
+        <w:t xml:space="preserve">, as well as taking this project’s guide, where it was specified that certain queries must be implemented. </w:t>
+      </w:r>
+      <w:r>
+        <w:t xml:space="preserve">Those are the queries </w:t>
+      </w:r>
+      <w:r>
+        <w:t xml:space="preserve">number 4 and </w:t>
+      </w:r>
+      <w:r>
+        <w:t>number 5</w:t>
+      </w:r>
+      <w:r>
+        <w:t>.</w:t>
+      </w:r>
+    </w:p>
+    <w:p>
+      <w:pPr>
+        <w:pStyle w:val="MeuTtulo2"/>
+      </w:pPr>
+      <w:r>
+        <w:t>Query 1</w:t>
+      </w:r>
+    </w:p>
+    <w:p>
+      <w:pPr>
+        <w:pStyle w:val="quote"/>
+      </w:pPr>
+      <w:r>
+        <w:t>Which players are in “</w:t>
+      </w:r>
+      <w:proofErr w:type="spellStart"/>
+      <w:r>
+        <w:t>Porto”’s</w:t>
+      </w:r>
+      <w:proofErr w:type="spellEnd"/>
+      <w:r>
+        <w:t xml:space="preserve"> roster?</w:t>
+      </w:r>
+    </w:p>
+    <w:p>
+      <w:pPr>
+        <w:pStyle w:val="MeuEstilo"/>
+      </w:pPr>
+      <w:r>
+        <w:t xml:space="preserve">This interrogation lists </w:t>
+      </w:r>
+      <w:r>
+        <w:t xml:space="preserve">the names of </w:t>
+      </w:r>
+      <w:r>
+        <w:t>all p</w:t>
+      </w:r>
+      <w:r>
+        <w:t xml:space="preserve">layers from </w:t>
+      </w:r>
+      <w:r>
+        <w:t>the team “</w:t>
+      </w:r>
+      <w:r>
+        <w:t>Porto</w:t>
+      </w:r>
+      <w:r>
+        <w:t>” present in the database</w:t>
+      </w:r>
+      <w:r>
+        <w:t>, as well as their number and age</w:t>
+      </w:r>
+      <w:r>
+        <w:t>.</w:t>
+      </w:r>
+    </w:p>
+    <w:p>
+      <w:pPr>
+        <w:pStyle w:val="MeuTtulo2"/>
+      </w:pPr>
+      <w:r>
+        <w:t>Query 2</w:t>
+      </w:r>
+    </w:p>
+    <w:p>
+      <w:pPr>
+        <w:pStyle w:val="quote"/>
+      </w:pPr>
+      <w:r>
+        <w:t xml:space="preserve">What teams have played in “Estádio do </w:t>
+      </w:r>
+      <w:proofErr w:type="spellStart"/>
+      <w:r>
+        <w:t>Dragão</w:t>
+      </w:r>
+      <w:proofErr w:type="spellEnd"/>
+      <w:r>
+        <w:t>” until round 6?</w:t>
+      </w:r>
+    </w:p>
+    <w:p>
+      <w:pPr>
+        <w:pStyle w:val="MeuEstilo"/>
+      </w:pPr>
+      <w:r>
+        <w:t xml:space="preserve">Gets </w:t>
+      </w:r>
+      <w:r>
+        <w:t xml:space="preserve">the names of </w:t>
+      </w:r>
+      <w:r>
+        <w:t>all teams that “Porto” faced, while being the home team, until the 6</w:t>
+      </w:r>
+      <w:r>
+        <w:rPr>
+          <w:vertAlign w:val="superscript"/>
+        </w:rPr>
+        <w:t>th</w:t>
+      </w:r>
+      <w:r>
+        <w:t xml:space="preserve"> round of the championship, regardless of the game’s final score.</w:t>
+      </w:r>
+    </w:p>
+    <w:p>
+      <w:pPr>
+        <w:pStyle w:val="MeuTtulo2"/>
+      </w:pPr>
+      <w:r>
+        <w:t xml:space="preserve">Query </w:t>
+      </w:r>
+      <w:r>
+        <w:t>3</w:t>
+      </w:r>
+    </w:p>
+    <w:p>
+      <w:pPr>
+        <w:pStyle w:val="quote"/>
+      </w:pPr>
+      <w:r>
+        <w:t>What games were won with a difference of two or more goals?</w:t>
+      </w:r>
+    </w:p>
+    <w:p>
+      <w:pPr>
+        <w:pStyle w:val="MeuEstilo"/>
+      </w:pPr>
+      <w:r>
+        <w:t xml:space="preserve">This query displays </w:t>
+      </w:r>
+      <w:r>
+        <w:t xml:space="preserve">the date of </w:t>
+      </w:r>
+      <w:r>
+        <w:t xml:space="preserve">all games where </w:t>
+      </w:r>
+      <w:r>
+        <w:t>the winning team won with more than two goals compared to the loser</w:t>
+      </w:r>
+      <w:r>
+        <w:t>, as well as their stadium,</w:t>
+      </w:r>
+      <w:r>
+        <w:t xml:space="preserve"> both teams and their respective scores</w:t>
+      </w:r>
+      <w:r>
+        <w:t>.</w:t>
+      </w:r>
+    </w:p>
+    <w:p>
+      <w:pPr>
+        <w:pStyle w:val="MeuTtulo2"/>
+      </w:pPr>
+      <w:r>
+        <w:t xml:space="preserve">Query </w:t>
+      </w:r>
+      <w:r>
+        <w:t>4</w:t>
+      </w:r>
+    </w:p>
+    <w:p>
+      <w:pPr>
+        <w:pStyle w:val="quote"/>
+      </w:pPr>
+      <w:r>
+        <w:t>What does the classification table for this round look like? Who’s first and who’s last?</w:t>
+      </w:r>
+    </w:p>
+    <w:p>
+      <w:pPr>
+        <w:pStyle w:val="MeuEstilo"/>
+      </w:pPr>
+      <w:r>
+        <w:t xml:space="preserve">This interrogation lets the user check the championship’s classification table for a specific round (in the example, round 6 was chosen, as it is the last round displayed in the database). It displays </w:t>
+      </w:r>
+      <w:r>
+        <w:t xml:space="preserve">the name of </w:t>
+      </w:r>
+      <w:r>
+        <w:t xml:space="preserve">all the teams playing the championship, </w:t>
+      </w:r>
+      <w:r>
+        <w:t xml:space="preserve">their position, their points, and both their scored and conceded goals. The table is </w:t>
+      </w:r>
+      <w:r>
+        <w:t xml:space="preserve">ordered by the number of points and, in the case </w:t>
+      </w:r>
+      <w:r>
+        <w:t>of a draw, it sorts by the amount of goals scored and by the amount of goals conceded.</w:t>
+      </w:r>
+    </w:p>
+    <w:p>
+      <w:pPr>
+        <w:pStyle w:val="MeuTtulo2"/>
+      </w:pPr>
+      <w:r>
+        <w:t xml:space="preserve">Query </w:t>
+      </w:r>
+      <w:r>
+        <w:t>5</w:t>
+      </w:r>
+    </w:p>
+    <w:p>
+      <w:pPr>
+        <w:pStyle w:val="quote"/>
+      </w:pPr>
+      <w:r>
+        <w:t>What teams are going to the European competitions? And what teams are in risk of relegation?</w:t>
+      </w:r>
+    </w:p>
+    <w:p>
+      <w:pPr>
+        <w:pStyle w:val="MeuEstilo"/>
+      </w:pPr>
+      <w:r>
+        <w:t>Displays the three top teams of the championship</w:t>
+      </w:r>
+      <w:r>
+        <w:t>, that are the ones that’ll go to the European competitions,</w:t>
+      </w:r>
+      <w:r>
+        <w:t xml:space="preserve"> and the two bottom teams</w:t>
+      </w:r>
+      <w:r>
+        <w:t>, that are the ones that are in risk of relegation,</w:t>
+      </w:r>
+      <w:r>
+        <w:t xml:space="preserve"> </w:t>
+      </w:r>
+      <w:r>
+        <w:t xml:space="preserve">as well as their points, goals scored and goals conceded, </w:t>
+      </w:r>
+      <w:r>
+        <w:t xml:space="preserve">on </w:t>
+      </w:r>
+      <w:r>
+        <w:t>a specific round (in the example, round 6 was chosen, as it is the last round displayed in the database)</w:t>
+      </w:r>
+      <w:r>
+        <w:t xml:space="preserve">, </w:t>
+      </w:r>
+      <w:r>
+        <w:t>ordered by the number of points and, in the case of a draw, it sorts by the amount of goals scored and by the amount of goals conceded.</w:t>
+      </w:r>
+    </w:p>
+    <w:p>
+      <w:pPr>
+        <w:pStyle w:val="MeuTtulo2"/>
+      </w:pPr>
+      <w:r>
+        <w:t xml:space="preserve">Query </w:t>
+      </w:r>
+      <w:r>
+        <w:t>6</w:t>
+      </w:r>
+    </w:p>
+    <w:p>
+      <w:pPr>
+        <w:pStyle w:val="quote"/>
+      </w:pPr>
+      <w:r>
+        <w:rPr>
+          <w:lang w:val="pt-PT"/>
+        </w:rPr>
+        <w:t xml:space="preserve">Who’s Nuno Almeida? </w:t>
+      </w:r>
+      <w:r>
+        <w:t>What games did he r</w:t>
+      </w:r>
+      <w:r>
+        <w:t>efer?</w:t>
+      </w:r>
+    </w:p>
+    <w:p>
+      <w:pPr>
+        <w:pStyle w:val="MeuEstilo"/>
+      </w:pPr>
+      <w:r>
+        <w:lastRenderedPageBreak/>
+        <w:t xml:space="preserve">Lists </w:t>
+      </w:r>
+      <w:r>
+        <w:t>the round, date, stadium and both the teams from all</w:t>
+      </w:r>
+      <w:r>
+        <w:t xml:space="preserve"> the games referred by the referee Nuno Almeida.</w:t>
+      </w:r>
+    </w:p>
+    <w:p>
+      <w:pPr>
+        <w:pStyle w:val="MeuTtulo2"/>
+      </w:pPr>
+      <w:r>
+        <w:t xml:space="preserve">Query </w:t>
+      </w:r>
+      <w:r>
+        <w:t>7</w:t>
+      </w:r>
+    </w:p>
+    <w:p>
+      <w:pPr>
+        <w:pStyle w:val="quote"/>
+      </w:pPr>
+      <w:r>
+        <w:t>Who scored to tie the score?</w:t>
+      </w:r>
+    </w:p>
+    <w:p>
+      <w:pPr>
+        <w:pStyle w:val="MeuEstilo"/>
+      </w:pPr>
+      <w:r>
+        <w:t>This query displays a</w:t>
+      </w:r>
+      <w:r>
+        <w:t>ll the players who scored in draws</w:t>
+      </w:r>
+      <w:r>
+        <w:t xml:space="preserve"> and their respective teams.</w:t>
+      </w:r>
+    </w:p>
+    <w:p>
+      <w:pPr>
+        <w:pStyle w:val="MeuTtulo2"/>
+      </w:pPr>
+      <w:r>
+        <w:t xml:space="preserve">Query </w:t>
+      </w:r>
+      <w:r>
+        <w:t>8</w:t>
+      </w:r>
+    </w:p>
+    <w:p>
+      <w:pPr>
+        <w:pStyle w:val="quote"/>
+      </w:pPr>
+      <w:r>
+        <w:t>Who got 2 or more yellow cards?</w:t>
+      </w:r>
+    </w:p>
+    <w:p>
+      <w:pPr>
+        <w:pStyle w:val="MeuEstilo"/>
+      </w:pPr>
+      <w:r>
+        <w:t>Lists the team, the n</w:t>
+      </w:r>
+      <w:r>
+        <w:t>ames</w:t>
+      </w:r>
+      <w:r>
+        <w:t xml:space="preserve">, the </w:t>
+      </w:r>
+      <w:r>
+        <w:t xml:space="preserve">numbers </w:t>
+      </w:r>
+      <w:r>
+        <w:t>and</w:t>
+      </w:r>
+      <w:r>
+        <w:t xml:space="preserve"> the number of yellow cards </w:t>
+      </w:r>
+      <w:r>
+        <w:t xml:space="preserve">of players who have received 2 or more yellow cards until </w:t>
+      </w:r>
+      <w:r>
+        <w:t>a certain round (in this case, the results are up to round 4).</w:t>
+      </w:r>
+    </w:p>
+    <w:p>
+      <w:pPr>
+        <w:pStyle w:val="MeuTtulo2"/>
+      </w:pPr>
+      <w:r>
+        <w:t xml:space="preserve">Query </w:t>
+      </w:r>
+      <w:r>
+        <w:t>9</w:t>
+      </w:r>
+    </w:p>
+    <w:p>
+      <w:pPr>
+        <w:pStyle w:val="quote"/>
+      </w:pPr>
+      <w:r>
+        <w:t>What’s the top 5 scorers of the championship?</w:t>
+      </w:r>
+    </w:p>
+    <w:p>
+      <w:pPr>
+        <w:pStyle w:val="MeuEstilo"/>
+      </w:pPr>
+      <w:r>
+        <w:t>Displays</w:t>
+      </w:r>
+      <w:r>
+        <w:t xml:space="preserve"> the team, the name and number of goals scored by the top 5 scorers of the championship.</w:t>
+      </w:r>
+    </w:p>
+    <w:p>
+      <w:pPr>
+        <w:pStyle w:val="MeuTtulo2"/>
+      </w:pPr>
+      <w:r>
+        <w:t xml:space="preserve">Query </w:t>
+      </w:r>
+      <w:r>
+        <w:t>10</w:t>
+      </w:r>
+    </w:p>
+    <w:p>
+      <w:pPr>
+        <w:pStyle w:val="quote"/>
+      </w:pPr>
+      <w:r>
+        <w:t>What’s the win rate of teams when playing away?</w:t>
+      </w:r>
+      <w:r>
+        <w:t xml:space="preserve"> </w:t>
+      </w:r>
+    </w:p>
+    <w:p>
+      <w:pPr>
+        <w:pStyle w:val="MeuEstilo"/>
+      </w:pPr>
+      <w:r>
+        <w:t>Displays all the teams in the competition and their respective win rate when playing away.</w:t>
+      </w:r>
+    </w:p>
+    <w:p>
+      <w:r>
+        <w:br w:type="page"/>
+      </w:r>
+    </w:p>
+    <w:p>
+      <w:pPr>
+        <w:pStyle w:val="MeuTtulo1"/>
+      </w:pPr>
+      <w:r>
+        <w:lastRenderedPageBreak/>
+        <w:t>Triggers</w:t>
+      </w:r>
+    </w:p>
+    <w:p>
+      <w:pPr>
+        <w:pStyle w:val="MeuEstilo"/>
+      </w:pPr>
+      <w:r>
+        <w:t xml:space="preserve">The </w:t>
+      </w:r>
+      <w:r>
+        <w:t>following triggers seek to keep the database coherent, avoiding any malfunctions that may come with wrongly inserted data.</w:t>
+      </w:r>
+      <w:r>
+        <w:t xml:space="preserve"> </w:t>
+      </w:r>
+      <w:r>
+        <w:t xml:space="preserve">The implementation of these triggers was </w:t>
+      </w:r>
+      <w:r>
+        <w:t xml:space="preserve">based on relevant </w:t>
+      </w:r>
+      <w:r>
+        <w:t xml:space="preserve">problems </w:t>
+      </w:r>
+      <w:r>
+        <w:t>that may arise when using the database</w:t>
+      </w:r>
+      <w:r>
+        <w:t xml:space="preserve">. </w:t>
+      </w:r>
+    </w:p>
+    <w:p>
+      <w:pPr>
+        <w:pStyle w:val="MeuTtulo2"/>
+      </w:pPr>
+      <w:r>
+        <w:t>Trigger 1</w:t>
+      </w:r>
+    </w:p>
+    <w:p>
+      <w:pPr>
+        <w:pStyle w:val="quote"/>
+      </w:pPr>
+      <w:r>
+        <w:t xml:space="preserve">Two </w:t>
+      </w:r>
+      <w:r>
+        <w:t>yellow cards result in a red card</w:t>
+      </w:r>
+      <w:r>
+        <w:t>.</w:t>
+      </w:r>
+    </w:p>
+    <w:p>
+      <w:pPr>
+        <w:pStyle w:val="MeuEstilo"/>
+      </w:pPr>
+      <w:r>
+        <w:t>Creates a red card as soon as there’s two yellow cards to the same player.</w:t>
+      </w:r>
+    </w:p>
+    <w:p>
+      <w:pPr>
+        <w:pStyle w:val="MeuTtulo2"/>
+      </w:pPr>
+      <w:r>
+        <w:t>Trigger 2</w:t>
+      </w:r>
+    </w:p>
+    <w:p>
+      <w:pPr>
+        <w:pStyle w:val="quote"/>
+      </w:pPr>
+      <w:r>
+        <w:t>There can not be more than a player in the same team with the same number.</w:t>
+      </w:r>
+    </w:p>
+    <w:p>
+      <w:pPr>
+        <w:pStyle w:val="MeuEstilo"/>
+      </w:pPr>
+      <w:r>
+        <w:t>After inserting a player into a team, checks if there’s already another player with the same number. If so, the trigger rolls back the insertion of the player and displays an error message.</w:t>
+      </w:r>
+    </w:p>
+    <w:p>
+      <w:pPr>
+        <w:pStyle w:val="MeuTtulo2"/>
+      </w:pPr>
+      <w:r>
+        <w:t>Trigger 3</w:t>
+      </w:r>
+    </w:p>
+    <w:p>
+      <w:pPr>
+        <w:pStyle w:val="quote"/>
+      </w:pPr>
+      <w:r>
+        <w:t>Two teams can’t face each other twice in the same round.</w:t>
+      </w:r>
+    </w:p>
+    <w:p>
+      <w:pPr>
+        <w:pStyle w:val="quote"/>
+      </w:pPr>
+    </w:p>
+    <w:p>
+      <w:pPr>
+        <w:pStyle w:val="MeuEstilo"/>
+      </w:pPr>
     </w:p>
     <w:sectPr>
       <w:footerReference w:type="first" r:id="rId13"/>
@@ -5141,6 +5725,7 @@
   <w:style w:type="paragraph" w:customStyle="1" w:styleId="MeuEstilo">
     <w:name w:val="MeuEstilo"/>
     <w:basedOn w:val="Normal"/>
+    <w:link w:val="MeuEstiloChar"/>
     <w:qFormat/>
     <w:rsid w:val="00ED5275"/>
     <w:pPr>
@@ -5534,6 +6119,36 @@
       <w:tblStyleColBandSize w:val="1"/>
     </w:tblPr>
   </w:style>
+  <w:style w:type="paragraph" w:customStyle="1" w:styleId="quote">
+    <w:name w:val="quote"/>
+    <w:basedOn w:val="MeuEstilo"/>
+    <w:link w:val="quoteChar"/>
+    <w:qFormat/>
+    <w:rsid w:val="004B7FBE"/>
+    <w:pPr>
+      <w:jc w:val="center"/>
+    </w:pPr>
+    <w:rPr>
+      <w:b/>
+      <w:bCs/>
+    </w:rPr>
+  </w:style>
+  <w:style w:type="character" w:customStyle="1" w:styleId="MeuEstiloChar">
+    <w:name w:val="MeuEstilo Char"/>
+    <w:basedOn w:val="DefaultParagraphFont"/>
+    <w:link w:val="MeuEstilo"/>
+    <w:rsid w:val="004B7FBE"/>
+  </w:style>
+  <w:style w:type="character" w:customStyle="1" w:styleId="quoteChar">
+    <w:name w:val="quote Char"/>
+    <w:basedOn w:val="MeuEstiloChar"/>
+    <w:link w:val="quote"/>
+    <w:rsid w:val="004B7FBE"/>
+    <w:rPr>
+      <w:b/>
+      <w:bCs/>
+    </w:rPr>
+  </w:style>
 </w:styles>
 </file>
 

</xml_diff>

<commit_message>
Fixed trigger 2's part of the report
</commit_message>
<xml_diff>
--- a/reports/Relatório_Turma1_Grupo101.docx
+++ b/reports/Relatório_Turma1_Grupo101.docx
@@ -1622,7 +1622,21 @@
         <w:rPr>
           <w:color w:val="000000"/>
         </w:rPr>
-        <w:t>The point of these schemes is to create a SQLite database system and that is why certain things aren´t explicitly implemented, for example the standing after each round, or the teams in risk of being demoted. These are not present in the UML/Relational Model because they are ‘calculable’, that is, starting from the data we have in the relations/tables we can calculate all these things.</w:t>
+        <w:t xml:space="preserve">The point of these schemes is to create </w:t>
+      </w:r>
+      <w:proofErr w:type="gramStart"/>
+      <w:r>
+        <w:rPr>
+          <w:color w:val="000000"/>
+        </w:rPr>
+        <w:t>a</w:t>
+      </w:r>
+      <w:proofErr w:type="gramEnd"/>
+      <w:r>
+        <w:rPr>
+          <w:color w:val="000000"/>
+        </w:rPr>
+        <w:t xml:space="preserve"> SQLite database system and that is why certain things aren´t explicitly implemented, for example the standing after each round, or the teams in risk of being demoted. These are not present in the UML/Relational Model because they are ‘calculable’, that is, starting from the data we have in the relations/tables we can calculate all these things.</w:t>
       </w:r>
     </w:p>
     <w:p>
@@ -2018,8 +2032,13 @@
             <w:r>
               <w:t xml:space="preserve">Represents each round that occurs </w:t>
             </w:r>
-            <w:r>
-              <w:t xml:space="preserve">in a given </w:t>
+            <w:proofErr w:type="gramStart"/>
+            <w:r>
+              <w:t>in a given</w:t>
+            </w:r>
+            <w:proofErr w:type="gramEnd"/>
+            <w:r>
+              <w:t xml:space="preserve"> </w:t>
             </w:r>
             <w:r>
               <w:t>league. It is characterized by its number, ranging from 1 to 34.</w:t>
@@ -2317,7 +2336,15 @@
           </w:tcPr>
           <w:p>
             <w:r>
-              <w:t>Defines the referee, a sports official responsible for conducting a game between two teams.</w:t>
+              <w:t xml:space="preserve">Defines the referee, a </w:t>
+            </w:r>
+            <w:proofErr w:type="gramStart"/>
+            <w:r>
+              <w:t>sports</w:t>
+            </w:r>
+            <w:proofErr w:type="gramEnd"/>
+            <w:r>
+              <w:t xml:space="preserve"> official responsible for conducting a game between two teams.</w:t>
             </w:r>
           </w:p>
         </w:tc>
@@ -3763,11 +3790,16 @@
         <w:t>refer to</w:t>
       </w:r>
       <w:r>
-        <w:t xml:space="preserve"> another table a foreign key constraint must be set. This applies for all foreign keys, which are the parameters followed by a ‘ </w:t>
+        <w:t xml:space="preserve"> another table a foreign key constraint must be set. This applies for all foreign keys, which are the parameters followed by a </w:t>
+      </w:r>
+      <w:proofErr w:type="gramStart"/>
+      <w:r>
+        <w:t xml:space="preserve">‘ </w:t>
       </w:r>
       <w:r>
         <w:t>→</w:t>
       </w:r>
+      <w:proofErr w:type="gramEnd"/>
       <w:r>
         <w:t xml:space="preserve"> ’ in the Relational Model.</w:t>
       </w:r>
@@ -4054,7 +4086,15 @@
         <w:pStyle w:val="quote"/>
       </w:pPr>
       <w:r>
-        <w:t>Which players are in “Porto”’s roster?</w:t>
+        <w:t>Which players are in “</w:t>
+      </w:r>
+      <w:proofErr w:type="spellStart"/>
+      <w:r>
+        <w:t>Porto”’s</w:t>
+      </w:r>
+      <w:proofErr w:type="spellEnd"/>
+      <w:r>
+        <w:t xml:space="preserve"> roster?</w:t>
       </w:r>
     </w:p>
     <w:p>
@@ -4102,7 +4142,15 @@
         <w:pStyle w:val="quote"/>
       </w:pPr>
       <w:r>
-        <w:t>What teams have played in “Estádio do Dragão” until round 6?</w:t>
+        <w:t xml:space="preserve">What teams have played in “Estádio do </w:t>
+      </w:r>
+      <w:proofErr w:type="spellStart"/>
+      <w:r>
+        <w:t>Dragão</w:t>
+      </w:r>
+      <w:proofErr w:type="spellEnd"/>
+      <w:r>
+        <w:t>” until round 6?</w:t>
       </w:r>
     </w:p>
     <w:p>
@@ -4209,7 +4257,15 @@
         <w:t xml:space="preserve">their position, their points, and both their scored and conceded goals. The table is </w:t>
       </w:r>
       <w:r>
-        <w:t xml:space="preserve">ordered by the number of points and, in the case </w:t>
+        <w:t xml:space="preserve">ordered by the number of </w:t>
+      </w:r>
+      <w:proofErr w:type="gramStart"/>
+      <w:r>
+        <w:t>points</w:t>
+      </w:r>
+      <w:proofErr w:type="gramEnd"/>
+      <w:r>
+        <w:t xml:space="preserve"> and, in the case </w:t>
       </w:r>
       <w:r>
         <w:t>of a draw, it sorts by the amount of goals scored and by the amount of goals conceded.</w:t>
@@ -4539,7 +4595,10 @@
         <w:pStyle w:val="quote"/>
       </w:pPr>
       <w:r>
-        <w:t>There can not be more than a player in the same team with the same number.</w:t>
+        <w:t>A</w:t>
+      </w:r>
+      <w:r>
+        <w:t>n event must be associated with a player in the game</w:t>
       </w:r>
     </w:p>
     <w:p>
@@ -4547,7 +4606,31 @@
         <w:pStyle w:val="MeuEstilo"/>
       </w:pPr>
       <w:r>
-        <w:t>After inserting a player into a team, checks if there’s already another player with the same number. If so, the trigger rolls back the insertion of the player and displays an error message.</w:t>
+        <w:t>Before</w:t>
+      </w:r>
+      <w:r>
+        <w:t xml:space="preserve"> inserting a</w:t>
+      </w:r>
+      <w:r>
+        <w:t>n event</w:t>
+      </w:r>
+      <w:r>
+        <w:t xml:space="preserve">, checks </w:t>
+      </w:r>
+      <w:r>
+        <w:t>if the player associated to that event is from one of the two teams present in the game associated to it</w:t>
+      </w:r>
+      <w:r>
+        <w:t>.</w:t>
+      </w:r>
+      <w:r>
+        <w:t xml:space="preserve"> In that case, the insertion is </w:t>
+      </w:r>
+      <w:r>
+        <w:t>aborted,</w:t>
+      </w:r>
+      <w:r>
+        <w:t xml:space="preserve"> and an error message is displayed.</w:t>
       </w:r>
     </w:p>
     <w:p>
@@ -4617,7 +4700,13 @@
         </w:numPr>
       </w:pPr>
       <w:r>
-        <w:t>More attributes – for example, using round as a game attribute or implementing a timestamp (minute) as an event attribute.</w:t>
+        <w:t>More attributes – for example, using round as a game attribute</w:t>
+      </w:r>
+      <w:r>
+        <w:t xml:space="preserve"> instead of a whole class,</w:t>
+      </w:r>
+      <w:r>
+        <w:t xml:space="preserve"> or implementing a timestamp (minute) as an event attribute.</w:t>
       </w:r>
     </w:p>
     <w:p>

</xml_diff>

<commit_message>
Final report. Actually. this one.
</commit_message>
<xml_diff>
--- a/reports/Relatório_Turma1_Grupo101.docx
+++ b/reports/Relatório_Turma1_Grupo101.docx
@@ -576,7 +576,7 @@
           <w:r>
             <w:fldChar w:fldCharType="separate"/>
           </w:r>
-          <w:hyperlink w:anchor="_Toc119705284" w:history="1">
+          <w:hyperlink w:anchor="_Toc122555792" w:history="1">
             <w:r>
               <w:rPr>
                 <w:rStyle w:val="Hyperlink"/>
@@ -604,7 +604,7 @@
                 <w:noProof/>
                 <w:webHidden/>
               </w:rPr>
-              <w:instrText xml:space="preserve"> PAGEREF _Toc119705284 \h </w:instrText>
+              <w:instrText xml:space="preserve"> PAGEREF _Toc122555792 \h </w:instrText>
             </w:r>
             <w:r>
               <w:rPr>
@@ -647,7 +647,7 @@
               <w:lang w:val="pt-PT"/>
             </w:rPr>
           </w:pPr>
-          <w:hyperlink w:anchor="_Toc119705285" w:history="1">
+          <w:hyperlink w:anchor="_Toc122555793" w:history="1">
             <w:r>
               <w:rPr>
                 <w:rStyle w:val="Hyperlink"/>
@@ -675,7 +675,7 @@
                 <w:noProof/>
                 <w:webHidden/>
               </w:rPr>
-              <w:instrText xml:space="preserve"> PAGEREF _Toc119705285 \h </w:instrText>
+              <w:instrText xml:space="preserve"> PAGEREF _Toc122555793 \h </w:instrText>
             </w:r>
             <w:r>
               <w:rPr>
@@ -718,7 +718,7 @@
               <w:lang w:val="pt-PT"/>
             </w:rPr>
           </w:pPr>
-          <w:hyperlink w:anchor="_Toc119705286" w:history="1">
+          <w:hyperlink w:anchor="_Toc122555794" w:history="1">
             <w:r>
               <w:rPr>
                 <w:rStyle w:val="Hyperlink"/>
@@ -746,7 +746,7 @@
                 <w:noProof/>
                 <w:webHidden/>
               </w:rPr>
-              <w:instrText xml:space="preserve"> PAGEREF _Toc119705286 \h </w:instrText>
+              <w:instrText xml:space="preserve"> PAGEREF _Toc122555794 \h </w:instrText>
             </w:r>
             <w:r>
               <w:rPr>
@@ -789,7 +789,7 @@
               <w:lang w:val="pt-PT"/>
             </w:rPr>
           </w:pPr>
-          <w:hyperlink w:anchor="_Toc119705287" w:history="1">
+          <w:hyperlink w:anchor="_Toc122555795" w:history="1">
             <w:r>
               <w:rPr>
                 <w:rStyle w:val="Hyperlink"/>
@@ -817,7 +817,7 @@
                 <w:noProof/>
                 <w:webHidden/>
               </w:rPr>
-              <w:instrText xml:space="preserve"> PAGEREF _Toc119705287 \h </w:instrText>
+              <w:instrText xml:space="preserve"> PAGEREF _Toc122555795 \h </w:instrText>
             </w:r>
             <w:r>
               <w:rPr>
@@ -860,7 +860,7 @@
               <w:lang w:val="pt-PT"/>
             </w:rPr>
           </w:pPr>
-          <w:hyperlink w:anchor="_Toc119705288" w:history="1">
+          <w:hyperlink w:anchor="_Toc122555796" w:history="1">
             <w:r>
               <w:rPr>
                 <w:rStyle w:val="Hyperlink"/>
@@ -888,7 +888,7 @@
                 <w:noProof/>
                 <w:webHidden/>
               </w:rPr>
-              <w:instrText xml:space="preserve"> PAGEREF _Toc119705288 \h </w:instrText>
+              <w:instrText xml:space="preserve"> PAGEREF _Toc122555796 \h </w:instrText>
             </w:r>
             <w:r>
               <w:rPr>
@@ -931,7 +931,7 @@
               <w:lang w:val="pt-PT"/>
             </w:rPr>
           </w:pPr>
-          <w:hyperlink w:anchor="_Toc119705289" w:history="1">
+          <w:hyperlink w:anchor="_Toc122555797" w:history="1">
             <w:r>
               <w:rPr>
                 <w:rStyle w:val="Hyperlink"/>
@@ -959,7 +959,7 @@
                 <w:noProof/>
                 <w:webHidden/>
               </w:rPr>
-              <w:instrText xml:space="preserve"> PAGEREF _Toc119705289 \h </w:instrText>
+              <w:instrText xml:space="preserve"> PAGEREF _Toc122555797 \h </w:instrText>
             </w:r>
             <w:r>
               <w:rPr>
@@ -1002,7 +1002,7 @@
               <w:lang w:val="pt-PT"/>
             </w:rPr>
           </w:pPr>
-          <w:hyperlink w:anchor="_Toc119705290" w:history="1">
+          <w:hyperlink w:anchor="_Toc122555798" w:history="1">
             <w:r>
               <w:rPr>
                 <w:rStyle w:val="Hyperlink"/>
@@ -1029,7 +1029,7 @@
                 <w:noProof/>
                 <w:webHidden/>
               </w:rPr>
-              <w:instrText xml:space="preserve"> PAGEREF _Toc119705290 \h </w:instrText>
+              <w:instrText xml:space="preserve"> PAGEREF _Toc122555798 \h </w:instrText>
             </w:r>
             <w:r>
               <w:rPr>
@@ -1072,7 +1072,7 @@
               <w:lang w:val="pt-PT"/>
             </w:rPr>
           </w:pPr>
-          <w:hyperlink w:anchor="_Toc119705291" w:history="1">
+          <w:hyperlink w:anchor="_Toc122555799" w:history="1">
             <w:r>
               <w:rPr>
                 <w:rStyle w:val="Hyperlink"/>
@@ -1099,7 +1099,7 @@
                 <w:noProof/>
                 <w:webHidden/>
               </w:rPr>
-              <w:instrText xml:space="preserve"> PAGEREF _Toc119705291 \h </w:instrText>
+              <w:instrText xml:space="preserve"> PAGEREF _Toc122555799 \h </w:instrText>
             </w:r>
             <w:r>
               <w:rPr>
@@ -1142,7 +1142,7 @@
               <w:lang w:val="pt-PT"/>
             </w:rPr>
           </w:pPr>
-          <w:hyperlink w:anchor="_Toc119705292" w:history="1">
+          <w:hyperlink w:anchor="_Toc122555800" w:history="1">
             <w:r>
               <w:rPr>
                 <w:rStyle w:val="Hyperlink"/>
@@ -1169,7 +1169,7 @@
                 <w:noProof/>
                 <w:webHidden/>
               </w:rPr>
-              <w:instrText xml:space="preserve"> PAGEREF _Toc119705292 \h </w:instrText>
+              <w:instrText xml:space="preserve"> PAGEREF _Toc122555800 \h </w:instrText>
             </w:r>
             <w:r>
               <w:rPr>
@@ -1212,7 +1212,7 @@
               <w:lang w:val="pt-PT"/>
             </w:rPr>
           </w:pPr>
-          <w:hyperlink w:anchor="_Toc119705293" w:history="1">
+          <w:hyperlink w:anchor="_Toc122555801" w:history="1">
             <w:r>
               <w:rPr>
                 <w:rStyle w:val="Hyperlink"/>
@@ -1239,7 +1239,7 @@
                 <w:noProof/>
                 <w:webHidden/>
               </w:rPr>
-              <w:instrText xml:space="preserve"> PAGEREF _Toc119705293 \h </w:instrText>
+              <w:instrText xml:space="preserve"> PAGEREF _Toc122555801 \h </w:instrText>
             </w:r>
             <w:r>
               <w:rPr>
@@ -1282,7 +1282,7 @@
               <w:lang w:val="pt-PT"/>
             </w:rPr>
           </w:pPr>
-          <w:hyperlink w:anchor="_Toc119705294" w:history="1">
+          <w:hyperlink w:anchor="_Toc122555802" w:history="1">
             <w:r>
               <w:rPr>
                 <w:rStyle w:val="Hyperlink"/>
@@ -1309,7 +1309,7 @@
                 <w:noProof/>
                 <w:webHidden/>
               </w:rPr>
-              <w:instrText xml:space="preserve"> PAGEREF _Toc119705294 \h </w:instrText>
+              <w:instrText xml:space="preserve"> PAGEREF _Toc122555802 \h </w:instrText>
             </w:r>
             <w:r>
               <w:rPr>
@@ -1330,6 +1330,1266 @@
                 <w:webHidden/>
               </w:rPr>
               <w:t>9</w:t>
+            </w:r>
+            <w:r>
+              <w:rPr>
+                <w:noProof/>
+                <w:webHidden/>
+              </w:rPr>
+              <w:fldChar w:fldCharType="end"/>
+            </w:r>
+          </w:hyperlink>
+        </w:p>
+        <w:p>
+          <w:pPr>
+            <w:pStyle w:val="TOC1"/>
+            <w:tabs>
+              <w:tab w:val="right" w:pos="10194"/>
+            </w:tabs>
+            <w:rPr>
+              <w:rFonts w:asciiTheme="minorHAnsi" w:eastAsiaTheme="minorEastAsia" w:hAnsiTheme="minorHAnsi" w:cstheme="minorBidi"/>
+              <w:noProof/>
+              <w:lang w:val="pt-PT"/>
+            </w:rPr>
+          </w:pPr>
+          <w:hyperlink w:anchor="_Toc122555803" w:history="1">
+            <w:r>
+              <w:rPr>
+                <w:rStyle w:val="Hyperlink"/>
+                <w:noProof/>
+              </w:rPr>
+              <w:t>Queries</w:t>
+            </w:r>
+            <w:r>
+              <w:rPr>
+                <w:noProof/>
+                <w:webHidden/>
+              </w:rPr>
+              <w:tab/>
+            </w:r>
+            <w:r>
+              <w:rPr>
+                <w:noProof/>
+                <w:webHidden/>
+              </w:rPr>
+              <w:fldChar w:fldCharType="begin"/>
+            </w:r>
+            <w:r>
+              <w:rPr>
+                <w:noProof/>
+                <w:webHidden/>
+              </w:rPr>
+              <w:instrText xml:space="preserve"> PAGEREF _Toc122555803 \h </w:instrText>
+            </w:r>
+            <w:r>
+              <w:rPr>
+                <w:noProof/>
+                <w:webHidden/>
+              </w:rPr>
+            </w:r>
+            <w:r>
+              <w:rPr>
+                <w:noProof/>
+                <w:webHidden/>
+              </w:rPr>
+              <w:fldChar w:fldCharType="separate"/>
+            </w:r>
+            <w:r>
+              <w:rPr>
+                <w:noProof/>
+                <w:webHidden/>
+              </w:rPr>
+              <w:t>10</w:t>
+            </w:r>
+            <w:r>
+              <w:rPr>
+                <w:noProof/>
+                <w:webHidden/>
+              </w:rPr>
+              <w:fldChar w:fldCharType="end"/>
+            </w:r>
+          </w:hyperlink>
+        </w:p>
+        <w:p>
+          <w:pPr>
+            <w:pStyle w:val="TOC2"/>
+            <w:tabs>
+              <w:tab w:val="right" w:pos="10194"/>
+            </w:tabs>
+            <w:rPr>
+              <w:rFonts w:asciiTheme="minorHAnsi" w:eastAsiaTheme="minorEastAsia" w:hAnsiTheme="minorHAnsi" w:cstheme="minorBidi"/>
+              <w:noProof/>
+              <w:lang w:val="pt-PT"/>
+            </w:rPr>
+          </w:pPr>
+          <w:hyperlink w:anchor="_Toc122555804" w:history="1">
+            <w:r>
+              <w:rPr>
+                <w:rStyle w:val="Hyperlink"/>
+                <w:noProof/>
+              </w:rPr>
+              <w:t>Query 1</w:t>
+            </w:r>
+            <w:r>
+              <w:rPr>
+                <w:noProof/>
+                <w:webHidden/>
+              </w:rPr>
+              <w:tab/>
+            </w:r>
+            <w:r>
+              <w:rPr>
+                <w:noProof/>
+                <w:webHidden/>
+              </w:rPr>
+              <w:fldChar w:fldCharType="begin"/>
+            </w:r>
+            <w:r>
+              <w:rPr>
+                <w:noProof/>
+                <w:webHidden/>
+              </w:rPr>
+              <w:instrText xml:space="preserve"> PAGEREF _Toc122555804 \h </w:instrText>
+            </w:r>
+            <w:r>
+              <w:rPr>
+                <w:noProof/>
+                <w:webHidden/>
+              </w:rPr>
+            </w:r>
+            <w:r>
+              <w:rPr>
+                <w:noProof/>
+                <w:webHidden/>
+              </w:rPr>
+              <w:fldChar w:fldCharType="separate"/>
+            </w:r>
+            <w:r>
+              <w:rPr>
+                <w:noProof/>
+                <w:webHidden/>
+              </w:rPr>
+              <w:t>10</w:t>
+            </w:r>
+            <w:r>
+              <w:rPr>
+                <w:noProof/>
+                <w:webHidden/>
+              </w:rPr>
+              <w:fldChar w:fldCharType="end"/>
+            </w:r>
+          </w:hyperlink>
+        </w:p>
+        <w:p>
+          <w:pPr>
+            <w:pStyle w:val="TOC2"/>
+            <w:tabs>
+              <w:tab w:val="right" w:pos="10194"/>
+            </w:tabs>
+            <w:rPr>
+              <w:rFonts w:asciiTheme="minorHAnsi" w:eastAsiaTheme="minorEastAsia" w:hAnsiTheme="minorHAnsi" w:cstheme="minorBidi"/>
+              <w:noProof/>
+              <w:lang w:val="pt-PT"/>
+            </w:rPr>
+          </w:pPr>
+          <w:hyperlink w:anchor="_Toc122555805" w:history="1">
+            <w:r>
+              <w:rPr>
+                <w:rStyle w:val="Hyperlink"/>
+                <w:noProof/>
+              </w:rPr>
+              <w:t>Query 2</w:t>
+            </w:r>
+            <w:r>
+              <w:rPr>
+                <w:noProof/>
+                <w:webHidden/>
+              </w:rPr>
+              <w:tab/>
+            </w:r>
+            <w:r>
+              <w:rPr>
+                <w:noProof/>
+                <w:webHidden/>
+              </w:rPr>
+              <w:fldChar w:fldCharType="begin"/>
+            </w:r>
+            <w:r>
+              <w:rPr>
+                <w:noProof/>
+                <w:webHidden/>
+              </w:rPr>
+              <w:instrText xml:space="preserve"> PAGEREF _Toc122555805 \h </w:instrText>
+            </w:r>
+            <w:r>
+              <w:rPr>
+                <w:noProof/>
+                <w:webHidden/>
+              </w:rPr>
+            </w:r>
+            <w:r>
+              <w:rPr>
+                <w:noProof/>
+                <w:webHidden/>
+              </w:rPr>
+              <w:fldChar w:fldCharType="separate"/>
+            </w:r>
+            <w:r>
+              <w:rPr>
+                <w:noProof/>
+                <w:webHidden/>
+              </w:rPr>
+              <w:t>10</w:t>
+            </w:r>
+            <w:r>
+              <w:rPr>
+                <w:noProof/>
+                <w:webHidden/>
+              </w:rPr>
+              <w:fldChar w:fldCharType="end"/>
+            </w:r>
+          </w:hyperlink>
+        </w:p>
+        <w:p>
+          <w:pPr>
+            <w:pStyle w:val="TOC2"/>
+            <w:tabs>
+              <w:tab w:val="right" w:pos="10194"/>
+            </w:tabs>
+            <w:rPr>
+              <w:rFonts w:asciiTheme="minorHAnsi" w:eastAsiaTheme="minorEastAsia" w:hAnsiTheme="minorHAnsi" w:cstheme="minorBidi"/>
+              <w:noProof/>
+              <w:lang w:val="pt-PT"/>
+            </w:rPr>
+          </w:pPr>
+          <w:hyperlink w:anchor="_Toc122555806" w:history="1">
+            <w:r>
+              <w:rPr>
+                <w:rStyle w:val="Hyperlink"/>
+                <w:noProof/>
+              </w:rPr>
+              <w:t>Query 3</w:t>
+            </w:r>
+            <w:r>
+              <w:rPr>
+                <w:noProof/>
+                <w:webHidden/>
+              </w:rPr>
+              <w:tab/>
+            </w:r>
+            <w:r>
+              <w:rPr>
+                <w:noProof/>
+                <w:webHidden/>
+              </w:rPr>
+              <w:fldChar w:fldCharType="begin"/>
+            </w:r>
+            <w:r>
+              <w:rPr>
+                <w:noProof/>
+                <w:webHidden/>
+              </w:rPr>
+              <w:instrText xml:space="preserve"> PAGEREF _Toc122555806 \h </w:instrText>
+            </w:r>
+            <w:r>
+              <w:rPr>
+                <w:noProof/>
+                <w:webHidden/>
+              </w:rPr>
+            </w:r>
+            <w:r>
+              <w:rPr>
+                <w:noProof/>
+                <w:webHidden/>
+              </w:rPr>
+              <w:fldChar w:fldCharType="separate"/>
+            </w:r>
+            <w:r>
+              <w:rPr>
+                <w:noProof/>
+                <w:webHidden/>
+              </w:rPr>
+              <w:t>10</w:t>
+            </w:r>
+            <w:r>
+              <w:rPr>
+                <w:noProof/>
+                <w:webHidden/>
+              </w:rPr>
+              <w:fldChar w:fldCharType="end"/>
+            </w:r>
+          </w:hyperlink>
+        </w:p>
+        <w:p>
+          <w:pPr>
+            <w:pStyle w:val="TOC2"/>
+            <w:tabs>
+              <w:tab w:val="right" w:pos="10194"/>
+            </w:tabs>
+            <w:rPr>
+              <w:rFonts w:asciiTheme="minorHAnsi" w:eastAsiaTheme="minorEastAsia" w:hAnsiTheme="minorHAnsi" w:cstheme="minorBidi"/>
+              <w:noProof/>
+              <w:lang w:val="pt-PT"/>
+            </w:rPr>
+          </w:pPr>
+          <w:hyperlink w:anchor="_Toc122555807" w:history="1">
+            <w:r>
+              <w:rPr>
+                <w:rStyle w:val="Hyperlink"/>
+                <w:noProof/>
+              </w:rPr>
+              <w:t>Query 4</w:t>
+            </w:r>
+            <w:r>
+              <w:rPr>
+                <w:noProof/>
+                <w:webHidden/>
+              </w:rPr>
+              <w:tab/>
+            </w:r>
+            <w:r>
+              <w:rPr>
+                <w:noProof/>
+                <w:webHidden/>
+              </w:rPr>
+              <w:fldChar w:fldCharType="begin"/>
+            </w:r>
+            <w:r>
+              <w:rPr>
+                <w:noProof/>
+                <w:webHidden/>
+              </w:rPr>
+              <w:instrText xml:space="preserve"> PAGEREF _Toc122555807 \h </w:instrText>
+            </w:r>
+            <w:r>
+              <w:rPr>
+                <w:noProof/>
+                <w:webHidden/>
+              </w:rPr>
+            </w:r>
+            <w:r>
+              <w:rPr>
+                <w:noProof/>
+                <w:webHidden/>
+              </w:rPr>
+              <w:fldChar w:fldCharType="separate"/>
+            </w:r>
+            <w:r>
+              <w:rPr>
+                <w:noProof/>
+                <w:webHidden/>
+              </w:rPr>
+              <w:t>10</w:t>
+            </w:r>
+            <w:r>
+              <w:rPr>
+                <w:noProof/>
+                <w:webHidden/>
+              </w:rPr>
+              <w:fldChar w:fldCharType="end"/>
+            </w:r>
+          </w:hyperlink>
+        </w:p>
+        <w:p>
+          <w:pPr>
+            <w:pStyle w:val="TOC2"/>
+            <w:tabs>
+              <w:tab w:val="right" w:pos="10194"/>
+            </w:tabs>
+            <w:rPr>
+              <w:rFonts w:asciiTheme="minorHAnsi" w:eastAsiaTheme="minorEastAsia" w:hAnsiTheme="minorHAnsi" w:cstheme="minorBidi"/>
+              <w:noProof/>
+              <w:lang w:val="pt-PT"/>
+            </w:rPr>
+          </w:pPr>
+          <w:hyperlink w:anchor="_Toc122555808" w:history="1">
+            <w:r>
+              <w:rPr>
+                <w:rStyle w:val="Hyperlink"/>
+                <w:noProof/>
+              </w:rPr>
+              <w:t>Query 5</w:t>
+            </w:r>
+            <w:r>
+              <w:rPr>
+                <w:noProof/>
+                <w:webHidden/>
+              </w:rPr>
+              <w:tab/>
+            </w:r>
+            <w:r>
+              <w:rPr>
+                <w:noProof/>
+                <w:webHidden/>
+              </w:rPr>
+              <w:fldChar w:fldCharType="begin"/>
+            </w:r>
+            <w:r>
+              <w:rPr>
+                <w:noProof/>
+                <w:webHidden/>
+              </w:rPr>
+              <w:instrText xml:space="preserve"> PAGEREF _Toc122555808 \h </w:instrText>
+            </w:r>
+            <w:r>
+              <w:rPr>
+                <w:noProof/>
+                <w:webHidden/>
+              </w:rPr>
+            </w:r>
+            <w:r>
+              <w:rPr>
+                <w:noProof/>
+                <w:webHidden/>
+              </w:rPr>
+              <w:fldChar w:fldCharType="separate"/>
+            </w:r>
+            <w:r>
+              <w:rPr>
+                <w:noProof/>
+                <w:webHidden/>
+              </w:rPr>
+              <w:t>10</w:t>
+            </w:r>
+            <w:r>
+              <w:rPr>
+                <w:noProof/>
+                <w:webHidden/>
+              </w:rPr>
+              <w:fldChar w:fldCharType="end"/>
+            </w:r>
+          </w:hyperlink>
+        </w:p>
+        <w:p>
+          <w:pPr>
+            <w:pStyle w:val="TOC2"/>
+            <w:tabs>
+              <w:tab w:val="right" w:pos="10194"/>
+            </w:tabs>
+            <w:rPr>
+              <w:rFonts w:asciiTheme="minorHAnsi" w:eastAsiaTheme="minorEastAsia" w:hAnsiTheme="minorHAnsi" w:cstheme="minorBidi"/>
+              <w:noProof/>
+              <w:lang w:val="pt-PT"/>
+            </w:rPr>
+          </w:pPr>
+          <w:hyperlink w:anchor="_Toc122555809" w:history="1">
+            <w:r>
+              <w:rPr>
+                <w:rStyle w:val="Hyperlink"/>
+                <w:noProof/>
+              </w:rPr>
+              <w:t>Query 6</w:t>
+            </w:r>
+            <w:r>
+              <w:rPr>
+                <w:noProof/>
+                <w:webHidden/>
+              </w:rPr>
+              <w:tab/>
+            </w:r>
+            <w:r>
+              <w:rPr>
+                <w:noProof/>
+                <w:webHidden/>
+              </w:rPr>
+              <w:fldChar w:fldCharType="begin"/>
+            </w:r>
+            <w:r>
+              <w:rPr>
+                <w:noProof/>
+                <w:webHidden/>
+              </w:rPr>
+              <w:instrText xml:space="preserve"> PAGEREF _Toc122555809 \h </w:instrText>
+            </w:r>
+            <w:r>
+              <w:rPr>
+                <w:noProof/>
+                <w:webHidden/>
+              </w:rPr>
+            </w:r>
+            <w:r>
+              <w:rPr>
+                <w:noProof/>
+                <w:webHidden/>
+              </w:rPr>
+              <w:fldChar w:fldCharType="separate"/>
+            </w:r>
+            <w:r>
+              <w:rPr>
+                <w:noProof/>
+                <w:webHidden/>
+              </w:rPr>
+              <w:t>10</w:t>
+            </w:r>
+            <w:r>
+              <w:rPr>
+                <w:noProof/>
+                <w:webHidden/>
+              </w:rPr>
+              <w:fldChar w:fldCharType="end"/>
+            </w:r>
+          </w:hyperlink>
+        </w:p>
+        <w:p>
+          <w:pPr>
+            <w:pStyle w:val="TOC2"/>
+            <w:tabs>
+              <w:tab w:val="right" w:pos="10194"/>
+            </w:tabs>
+            <w:rPr>
+              <w:rFonts w:asciiTheme="minorHAnsi" w:eastAsiaTheme="minorEastAsia" w:hAnsiTheme="minorHAnsi" w:cstheme="minorBidi"/>
+              <w:noProof/>
+              <w:lang w:val="pt-PT"/>
+            </w:rPr>
+          </w:pPr>
+          <w:hyperlink w:anchor="_Toc122555810" w:history="1">
+            <w:r>
+              <w:rPr>
+                <w:rStyle w:val="Hyperlink"/>
+                <w:noProof/>
+              </w:rPr>
+              <w:t>Query 7</w:t>
+            </w:r>
+            <w:r>
+              <w:rPr>
+                <w:noProof/>
+                <w:webHidden/>
+              </w:rPr>
+              <w:tab/>
+            </w:r>
+            <w:r>
+              <w:rPr>
+                <w:noProof/>
+                <w:webHidden/>
+              </w:rPr>
+              <w:fldChar w:fldCharType="begin"/>
+            </w:r>
+            <w:r>
+              <w:rPr>
+                <w:noProof/>
+                <w:webHidden/>
+              </w:rPr>
+              <w:instrText xml:space="preserve"> PAGEREF _Toc122555810 \h </w:instrText>
+            </w:r>
+            <w:r>
+              <w:rPr>
+                <w:noProof/>
+                <w:webHidden/>
+              </w:rPr>
+            </w:r>
+            <w:r>
+              <w:rPr>
+                <w:noProof/>
+                <w:webHidden/>
+              </w:rPr>
+              <w:fldChar w:fldCharType="separate"/>
+            </w:r>
+            <w:r>
+              <w:rPr>
+                <w:noProof/>
+                <w:webHidden/>
+              </w:rPr>
+              <w:t>11</w:t>
+            </w:r>
+            <w:r>
+              <w:rPr>
+                <w:noProof/>
+                <w:webHidden/>
+              </w:rPr>
+              <w:fldChar w:fldCharType="end"/>
+            </w:r>
+          </w:hyperlink>
+        </w:p>
+        <w:p>
+          <w:pPr>
+            <w:pStyle w:val="TOC2"/>
+            <w:tabs>
+              <w:tab w:val="right" w:pos="10194"/>
+            </w:tabs>
+            <w:rPr>
+              <w:rFonts w:asciiTheme="minorHAnsi" w:eastAsiaTheme="minorEastAsia" w:hAnsiTheme="minorHAnsi" w:cstheme="minorBidi"/>
+              <w:noProof/>
+              <w:lang w:val="pt-PT"/>
+            </w:rPr>
+          </w:pPr>
+          <w:hyperlink w:anchor="_Toc122555811" w:history="1">
+            <w:r>
+              <w:rPr>
+                <w:rStyle w:val="Hyperlink"/>
+                <w:noProof/>
+              </w:rPr>
+              <w:t>Query 8</w:t>
+            </w:r>
+            <w:r>
+              <w:rPr>
+                <w:noProof/>
+                <w:webHidden/>
+              </w:rPr>
+              <w:tab/>
+            </w:r>
+            <w:r>
+              <w:rPr>
+                <w:noProof/>
+                <w:webHidden/>
+              </w:rPr>
+              <w:fldChar w:fldCharType="begin"/>
+            </w:r>
+            <w:r>
+              <w:rPr>
+                <w:noProof/>
+                <w:webHidden/>
+              </w:rPr>
+              <w:instrText xml:space="preserve"> PAGEREF _Toc122555811 \h </w:instrText>
+            </w:r>
+            <w:r>
+              <w:rPr>
+                <w:noProof/>
+                <w:webHidden/>
+              </w:rPr>
+            </w:r>
+            <w:r>
+              <w:rPr>
+                <w:noProof/>
+                <w:webHidden/>
+              </w:rPr>
+              <w:fldChar w:fldCharType="separate"/>
+            </w:r>
+            <w:r>
+              <w:rPr>
+                <w:noProof/>
+                <w:webHidden/>
+              </w:rPr>
+              <w:t>11</w:t>
+            </w:r>
+            <w:r>
+              <w:rPr>
+                <w:noProof/>
+                <w:webHidden/>
+              </w:rPr>
+              <w:fldChar w:fldCharType="end"/>
+            </w:r>
+          </w:hyperlink>
+        </w:p>
+        <w:p>
+          <w:pPr>
+            <w:pStyle w:val="TOC2"/>
+            <w:tabs>
+              <w:tab w:val="right" w:pos="10194"/>
+            </w:tabs>
+            <w:rPr>
+              <w:rFonts w:asciiTheme="minorHAnsi" w:eastAsiaTheme="minorEastAsia" w:hAnsiTheme="minorHAnsi" w:cstheme="minorBidi"/>
+              <w:noProof/>
+              <w:lang w:val="pt-PT"/>
+            </w:rPr>
+          </w:pPr>
+          <w:hyperlink w:anchor="_Toc122555812" w:history="1">
+            <w:r>
+              <w:rPr>
+                <w:rStyle w:val="Hyperlink"/>
+                <w:noProof/>
+              </w:rPr>
+              <w:t>Query 9</w:t>
+            </w:r>
+            <w:r>
+              <w:rPr>
+                <w:noProof/>
+                <w:webHidden/>
+              </w:rPr>
+              <w:tab/>
+            </w:r>
+            <w:r>
+              <w:rPr>
+                <w:noProof/>
+                <w:webHidden/>
+              </w:rPr>
+              <w:fldChar w:fldCharType="begin"/>
+            </w:r>
+            <w:r>
+              <w:rPr>
+                <w:noProof/>
+                <w:webHidden/>
+              </w:rPr>
+              <w:instrText xml:space="preserve"> PAGEREF _Toc122555812 \h </w:instrText>
+            </w:r>
+            <w:r>
+              <w:rPr>
+                <w:noProof/>
+                <w:webHidden/>
+              </w:rPr>
+            </w:r>
+            <w:r>
+              <w:rPr>
+                <w:noProof/>
+                <w:webHidden/>
+              </w:rPr>
+              <w:fldChar w:fldCharType="separate"/>
+            </w:r>
+            <w:r>
+              <w:rPr>
+                <w:noProof/>
+                <w:webHidden/>
+              </w:rPr>
+              <w:t>11</w:t>
+            </w:r>
+            <w:r>
+              <w:rPr>
+                <w:noProof/>
+                <w:webHidden/>
+              </w:rPr>
+              <w:fldChar w:fldCharType="end"/>
+            </w:r>
+          </w:hyperlink>
+        </w:p>
+        <w:p>
+          <w:pPr>
+            <w:pStyle w:val="TOC2"/>
+            <w:tabs>
+              <w:tab w:val="right" w:pos="10194"/>
+            </w:tabs>
+            <w:rPr>
+              <w:rFonts w:asciiTheme="minorHAnsi" w:eastAsiaTheme="minorEastAsia" w:hAnsiTheme="minorHAnsi" w:cstheme="minorBidi"/>
+              <w:noProof/>
+              <w:lang w:val="pt-PT"/>
+            </w:rPr>
+          </w:pPr>
+          <w:hyperlink w:anchor="_Toc122555813" w:history="1">
+            <w:r>
+              <w:rPr>
+                <w:rStyle w:val="Hyperlink"/>
+                <w:noProof/>
+              </w:rPr>
+              <w:t>Query 10</w:t>
+            </w:r>
+            <w:r>
+              <w:rPr>
+                <w:noProof/>
+                <w:webHidden/>
+              </w:rPr>
+              <w:tab/>
+            </w:r>
+            <w:r>
+              <w:rPr>
+                <w:noProof/>
+                <w:webHidden/>
+              </w:rPr>
+              <w:fldChar w:fldCharType="begin"/>
+            </w:r>
+            <w:r>
+              <w:rPr>
+                <w:noProof/>
+                <w:webHidden/>
+              </w:rPr>
+              <w:instrText xml:space="preserve"> PAGEREF _Toc122555813 \h </w:instrText>
+            </w:r>
+            <w:r>
+              <w:rPr>
+                <w:noProof/>
+                <w:webHidden/>
+              </w:rPr>
+            </w:r>
+            <w:r>
+              <w:rPr>
+                <w:noProof/>
+                <w:webHidden/>
+              </w:rPr>
+              <w:fldChar w:fldCharType="separate"/>
+            </w:r>
+            <w:r>
+              <w:rPr>
+                <w:noProof/>
+                <w:webHidden/>
+              </w:rPr>
+              <w:t>11</w:t>
+            </w:r>
+            <w:r>
+              <w:rPr>
+                <w:noProof/>
+                <w:webHidden/>
+              </w:rPr>
+              <w:fldChar w:fldCharType="end"/>
+            </w:r>
+          </w:hyperlink>
+        </w:p>
+        <w:p>
+          <w:pPr>
+            <w:pStyle w:val="TOC2"/>
+            <w:tabs>
+              <w:tab w:val="right" w:pos="10194"/>
+            </w:tabs>
+            <w:rPr>
+              <w:rFonts w:asciiTheme="minorHAnsi" w:eastAsiaTheme="minorEastAsia" w:hAnsiTheme="minorHAnsi" w:cstheme="minorBidi"/>
+              <w:noProof/>
+              <w:lang w:val="pt-PT"/>
+            </w:rPr>
+          </w:pPr>
+          <w:hyperlink w:anchor="_Toc122555814" w:history="1">
+            <w:r>
+              <w:rPr>
+                <w:rStyle w:val="Hyperlink"/>
+                <w:noProof/>
+              </w:rPr>
+              <w:t>Query 11</w:t>
+            </w:r>
+            <w:r>
+              <w:rPr>
+                <w:noProof/>
+                <w:webHidden/>
+              </w:rPr>
+              <w:tab/>
+            </w:r>
+            <w:r>
+              <w:rPr>
+                <w:noProof/>
+                <w:webHidden/>
+              </w:rPr>
+              <w:fldChar w:fldCharType="begin"/>
+            </w:r>
+            <w:r>
+              <w:rPr>
+                <w:noProof/>
+                <w:webHidden/>
+              </w:rPr>
+              <w:instrText xml:space="preserve"> PAGEREF _Toc122555814 \h </w:instrText>
+            </w:r>
+            <w:r>
+              <w:rPr>
+                <w:noProof/>
+                <w:webHidden/>
+              </w:rPr>
+            </w:r>
+            <w:r>
+              <w:rPr>
+                <w:noProof/>
+                <w:webHidden/>
+              </w:rPr>
+              <w:fldChar w:fldCharType="separate"/>
+            </w:r>
+            <w:r>
+              <w:rPr>
+                <w:noProof/>
+                <w:webHidden/>
+              </w:rPr>
+              <w:t>11</w:t>
+            </w:r>
+            <w:r>
+              <w:rPr>
+                <w:noProof/>
+                <w:webHidden/>
+              </w:rPr>
+              <w:fldChar w:fldCharType="end"/>
+            </w:r>
+          </w:hyperlink>
+        </w:p>
+        <w:p>
+          <w:pPr>
+            <w:pStyle w:val="TOC1"/>
+            <w:tabs>
+              <w:tab w:val="right" w:pos="10194"/>
+            </w:tabs>
+            <w:rPr>
+              <w:rFonts w:asciiTheme="minorHAnsi" w:eastAsiaTheme="minorEastAsia" w:hAnsiTheme="minorHAnsi" w:cstheme="minorBidi"/>
+              <w:noProof/>
+              <w:lang w:val="pt-PT"/>
+            </w:rPr>
+          </w:pPr>
+          <w:hyperlink w:anchor="_Toc122555815" w:history="1">
+            <w:r>
+              <w:rPr>
+                <w:rStyle w:val="Hyperlink"/>
+                <w:noProof/>
+              </w:rPr>
+              <w:t>Triggers</w:t>
+            </w:r>
+            <w:r>
+              <w:rPr>
+                <w:noProof/>
+                <w:webHidden/>
+              </w:rPr>
+              <w:tab/>
+            </w:r>
+            <w:r>
+              <w:rPr>
+                <w:noProof/>
+                <w:webHidden/>
+              </w:rPr>
+              <w:fldChar w:fldCharType="begin"/>
+            </w:r>
+            <w:r>
+              <w:rPr>
+                <w:noProof/>
+                <w:webHidden/>
+              </w:rPr>
+              <w:instrText xml:space="preserve"> PAGEREF _Toc122555815 \h </w:instrText>
+            </w:r>
+            <w:r>
+              <w:rPr>
+                <w:noProof/>
+                <w:webHidden/>
+              </w:rPr>
+            </w:r>
+            <w:r>
+              <w:rPr>
+                <w:noProof/>
+                <w:webHidden/>
+              </w:rPr>
+              <w:fldChar w:fldCharType="separate"/>
+            </w:r>
+            <w:r>
+              <w:rPr>
+                <w:noProof/>
+                <w:webHidden/>
+              </w:rPr>
+              <w:t>12</w:t>
+            </w:r>
+            <w:r>
+              <w:rPr>
+                <w:noProof/>
+                <w:webHidden/>
+              </w:rPr>
+              <w:fldChar w:fldCharType="end"/>
+            </w:r>
+          </w:hyperlink>
+        </w:p>
+        <w:p>
+          <w:pPr>
+            <w:pStyle w:val="TOC2"/>
+            <w:tabs>
+              <w:tab w:val="right" w:pos="10194"/>
+            </w:tabs>
+            <w:rPr>
+              <w:rFonts w:asciiTheme="minorHAnsi" w:eastAsiaTheme="minorEastAsia" w:hAnsiTheme="minorHAnsi" w:cstheme="minorBidi"/>
+              <w:noProof/>
+              <w:lang w:val="pt-PT"/>
+            </w:rPr>
+          </w:pPr>
+          <w:hyperlink w:anchor="_Toc122555816" w:history="1">
+            <w:r>
+              <w:rPr>
+                <w:rStyle w:val="Hyperlink"/>
+                <w:noProof/>
+              </w:rPr>
+              <w:t>Trigger 1</w:t>
+            </w:r>
+            <w:r>
+              <w:rPr>
+                <w:noProof/>
+                <w:webHidden/>
+              </w:rPr>
+              <w:tab/>
+            </w:r>
+            <w:r>
+              <w:rPr>
+                <w:noProof/>
+                <w:webHidden/>
+              </w:rPr>
+              <w:fldChar w:fldCharType="begin"/>
+            </w:r>
+            <w:r>
+              <w:rPr>
+                <w:noProof/>
+                <w:webHidden/>
+              </w:rPr>
+              <w:instrText xml:space="preserve"> PAGEREF _Toc122555816 \h </w:instrText>
+            </w:r>
+            <w:r>
+              <w:rPr>
+                <w:noProof/>
+                <w:webHidden/>
+              </w:rPr>
+            </w:r>
+            <w:r>
+              <w:rPr>
+                <w:noProof/>
+                <w:webHidden/>
+              </w:rPr>
+              <w:fldChar w:fldCharType="separate"/>
+            </w:r>
+            <w:r>
+              <w:rPr>
+                <w:noProof/>
+                <w:webHidden/>
+              </w:rPr>
+              <w:t>12</w:t>
+            </w:r>
+            <w:r>
+              <w:rPr>
+                <w:noProof/>
+                <w:webHidden/>
+              </w:rPr>
+              <w:fldChar w:fldCharType="end"/>
+            </w:r>
+          </w:hyperlink>
+        </w:p>
+        <w:p>
+          <w:pPr>
+            <w:pStyle w:val="TOC2"/>
+            <w:tabs>
+              <w:tab w:val="right" w:pos="10194"/>
+            </w:tabs>
+            <w:rPr>
+              <w:rFonts w:asciiTheme="minorHAnsi" w:eastAsiaTheme="minorEastAsia" w:hAnsiTheme="minorHAnsi" w:cstheme="minorBidi"/>
+              <w:noProof/>
+              <w:lang w:val="pt-PT"/>
+            </w:rPr>
+          </w:pPr>
+          <w:hyperlink w:anchor="_Toc122555817" w:history="1">
+            <w:r>
+              <w:rPr>
+                <w:rStyle w:val="Hyperlink"/>
+                <w:noProof/>
+              </w:rPr>
+              <w:t>Trigger 2</w:t>
+            </w:r>
+            <w:r>
+              <w:rPr>
+                <w:noProof/>
+                <w:webHidden/>
+              </w:rPr>
+              <w:tab/>
+            </w:r>
+            <w:r>
+              <w:rPr>
+                <w:noProof/>
+                <w:webHidden/>
+              </w:rPr>
+              <w:fldChar w:fldCharType="begin"/>
+            </w:r>
+            <w:r>
+              <w:rPr>
+                <w:noProof/>
+                <w:webHidden/>
+              </w:rPr>
+              <w:instrText xml:space="preserve"> PAGEREF _Toc122555817 \h </w:instrText>
+            </w:r>
+            <w:r>
+              <w:rPr>
+                <w:noProof/>
+                <w:webHidden/>
+              </w:rPr>
+            </w:r>
+            <w:r>
+              <w:rPr>
+                <w:noProof/>
+                <w:webHidden/>
+              </w:rPr>
+              <w:fldChar w:fldCharType="separate"/>
+            </w:r>
+            <w:r>
+              <w:rPr>
+                <w:noProof/>
+                <w:webHidden/>
+              </w:rPr>
+              <w:t>12</w:t>
+            </w:r>
+            <w:r>
+              <w:rPr>
+                <w:noProof/>
+                <w:webHidden/>
+              </w:rPr>
+              <w:fldChar w:fldCharType="end"/>
+            </w:r>
+          </w:hyperlink>
+        </w:p>
+        <w:p>
+          <w:pPr>
+            <w:pStyle w:val="TOC2"/>
+            <w:tabs>
+              <w:tab w:val="right" w:pos="10194"/>
+            </w:tabs>
+            <w:rPr>
+              <w:rFonts w:asciiTheme="minorHAnsi" w:eastAsiaTheme="minorEastAsia" w:hAnsiTheme="minorHAnsi" w:cstheme="minorBidi"/>
+              <w:noProof/>
+              <w:lang w:val="pt-PT"/>
+            </w:rPr>
+          </w:pPr>
+          <w:hyperlink w:anchor="_Toc122555818" w:history="1">
+            <w:r>
+              <w:rPr>
+                <w:rStyle w:val="Hyperlink"/>
+                <w:noProof/>
+              </w:rPr>
+              <w:t>Trigger 3</w:t>
+            </w:r>
+            <w:r>
+              <w:rPr>
+                <w:noProof/>
+                <w:webHidden/>
+              </w:rPr>
+              <w:tab/>
+            </w:r>
+            <w:r>
+              <w:rPr>
+                <w:noProof/>
+                <w:webHidden/>
+              </w:rPr>
+              <w:fldChar w:fldCharType="begin"/>
+            </w:r>
+            <w:r>
+              <w:rPr>
+                <w:noProof/>
+                <w:webHidden/>
+              </w:rPr>
+              <w:instrText xml:space="preserve"> PAGEREF _Toc122555818 \h </w:instrText>
+            </w:r>
+            <w:r>
+              <w:rPr>
+                <w:noProof/>
+                <w:webHidden/>
+              </w:rPr>
+            </w:r>
+            <w:r>
+              <w:rPr>
+                <w:noProof/>
+                <w:webHidden/>
+              </w:rPr>
+              <w:fldChar w:fldCharType="separate"/>
+            </w:r>
+            <w:r>
+              <w:rPr>
+                <w:noProof/>
+                <w:webHidden/>
+              </w:rPr>
+              <w:t>12</w:t>
+            </w:r>
+            <w:r>
+              <w:rPr>
+                <w:noProof/>
+                <w:webHidden/>
+              </w:rPr>
+              <w:fldChar w:fldCharType="end"/>
+            </w:r>
+          </w:hyperlink>
+        </w:p>
+        <w:p>
+          <w:pPr>
+            <w:pStyle w:val="TOC1"/>
+            <w:tabs>
+              <w:tab w:val="right" w:pos="10194"/>
+            </w:tabs>
+            <w:rPr>
+              <w:rFonts w:asciiTheme="minorHAnsi" w:eastAsiaTheme="minorEastAsia" w:hAnsiTheme="minorHAnsi" w:cstheme="minorBidi"/>
+              <w:noProof/>
+              <w:lang w:val="pt-PT"/>
+            </w:rPr>
+          </w:pPr>
+          <w:hyperlink w:anchor="_Toc122555819" w:history="1">
+            <w:r>
+              <w:rPr>
+                <w:rStyle w:val="Hyperlink"/>
+                <w:noProof/>
+              </w:rPr>
+              <w:t>Final Considerations</w:t>
+            </w:r>
+            <w:r>
+              <w:rPr>
+                <w:noProof/>
+                <w:webHidden/>
+              </w:rPr>
+              <w:tab/>
+            </w:r>
+            <w:r>
+              <w:rPr>
+                <w:noProof/>
+                <w:webHidden/>
+              </w:rPr>
+              <w:fldChar w:fldCharType="begin"/>
+            </w:r>
+            <w:r>
+              <w:rPr>
+                <w:noProof/>
+                <w:webHidden/>
+              </w:rPr>
+              <w:instrText xml:space="preserve"> PAGEREF _Toc122555819 \h </w:instrText>
+            </w:r>
+            <w:r>
+              <w:rPr>
+                <w:noProof/>
+                <w:webHidden/>
+              </w:rPr>
+            </w:r>
+            <w:r>
+              <w:rPr>
+                <w:noProof/>
+                <w:webHidden/>
+              </w:rPr>
+              <w:fldChar w:fldCharType="separate"/>
+            </w:r>
+            <w:r>
+              <w:rPr>
+                <w:noProof/>
+                <w:webHidden/>
+              </w:rPr>
+              <w:t>12</w:t>
+            </w:r>
+            <w:r>
+              <w:rPr>
+                <w:noProof/>
+                <w:webHidden/>
+              </w:rPr>
+              <w:fldChar w:fldCharType="end"/>
+            </w:r>
+          </w:hyperlink>
+        </w:p>
+        <w:p>
+          <w:pPr>
+            <w:pStyle w:val="TOC1"/>
+            <w:tabs>
+              <w:tab w:val="right" w:pos="10194"/>
+            </w:tabs>
+            <w:rPr>
+              <w:rFonts w:asciiTheme="minorHAnsi" w:eastAsiaTheme="minorEastAsia" w:hAnsiTheme="minorHAnsi" w:cstheme="minorBidi"/>
+              <w:noProof/>
+              <w:lang w:val="pt-PT"/>
+            </w:rPr>
+          </w:pPr>
+          <w:hyperlink w:anchor="_Toc122555820" w:history="1">
+            <w:r>
+              <w:rPr>
+                <w:rStyle w:val="Hyperlink"/>
+                <w:noProof/>
+              </w:rPr>
+              <w:t>Group Self-evaluation</w:t>
+            </w:r>
+            <w:r>
+              <w:rPr>
+                <w:noProof/>
+                <w:webHidden/>
+              </w:rPr>
+              <w:tab/>
+            </w:r>
+            <w:r>
+              <w:rPr>
+                <w:noProof/>
+                <w:webHidden/>
+              </w:rPr>
+              <w:fldChar w:fldCharType="begin"/>
+            </w:r>
+            <w:r>
+              <w:rPr>
+                <w:noProof/>
+                <w:webHidden/>
+              </w:rPr>
+              <w:instrText xml:space="preserve"> PAGEREF _Toc122555820 \h </w:instrText>
+            </w:r>
+            <w:r>
+              <w:rPr>
+                <w:noProof/>
+                <w:webHidden/>
+              </w:rPr>
+            </w:r>
+            <w:r>
+              <w:rPr>
+                <w:noProof/>
+                <w:webHidden/>
+              </w:rPr>
+              <w:fldChar w:fldCharType="separate"/>
+            </w:r>
+            <w:r>
+              <w:rPr>
+                <w:noProof/>
+                <w:webHidden/>
+              </w:rPr>
+              <w:t>13</w:t>
             </w:r>
             <w:r>
               <w:rPr>
@@ -1359,7 +2619,7 @@
           <w:rFonts w:eastAsia="Cambria"/>
         </w:rPr>
       </w:pPr>
-      <w:bookmarkStart w:id="0" w:name="_Toc119705284"/>
+      <w:bookmarkStart w:id="0" w:name="_Toc122555792"/>
       <w:r>
         <w:rPr>
           <w:rFonts w:eastAsia="Cambria"/>
@@ -1496,7 +2756,7 @@
           <w:rFonts w:eastAsia="Cambria"/>
         </w:rPr>
       </w:pPr>
-      <w:bookmarkStart w:id="1" w:name="_Toc119705285"/>
+      <w:bookmarkStart w:id="1" w:name="_Toc122555793"/>
       <w:r>
         <w:rPr>
           <w:rFonts w:eastAsia="Cambria"/>
@@ -1681,7 +2941,7 @@
           <w:rFonts w:eastAsia="Cambria"/>
         </w:rPr>
       </w:pPr>
-      <w:bookmarkStart w:id="2" w:name="_Toc119705286"/>
+      <w:bookmarkStart w:id="2" w:name="_Toc122555794"/>
       <w:r>
         <w:rPr>
           <w:rFonts w:eastAsia="Cambria"/>
@@ -1860,7 +3120,7 @@
       <w:r>
         <w:br w:type="page"/>
       </w:r>
-      <w:bookmarkStart w:id="4" w:name="_Toc119705287"/>
+      <w:bookmarkStart w:id="4" w:name="_Toc122555795"/>
       <w:r>
         <w:rPr>
           <w:rFonts w:eastAsia="Cambria"/>
@@ -2592,7 +3852,7 @@
           <w:rFonts w:eastAsia="Cambria"/>
         </w:rPr>
       </w:pPr>
-      <w:bookmarkStart w:id="6" w:name="_Toc119705288"/>
+      <w:bookmarkStart w:id="6" w:name="_Toc122555796"/>
       <w:r>
         <w:rPr>
           <w:rFonts w:eastAsia="Cambria"/>
@@ -3152,7 +4412,7 @@
           <w:rFonts w:eastAsia="Cambria"/>
         </w:rPr>
       </w:pPr>
-      <w:bookmarkStart w:id="7" w:name="_Toc119705289"/>
+      <w:bookmarkStart w:id="7" w:name="_Toc122555797"/>
       <w:r>
         <w:rPr>
           <w:rFonts w:eastAsia="Cambria"/>
@@ -3892,7 +5152,7 @@
       <w:pPr>
         <w:pStyle w:val="MeuTtulo1"/>
       </w:pPr>
-      <w:bookmarkStart w:id="8" w:name="_Toc119705290"/>
+      <w:bookmarkStart w:id="8" w:name="_Toc122555798"/>
       <w:r>
         <w:lastRenderedPageBreak/>
         <w:t>Restrictions</w:t>
@@ -3911,7 +5171,7 @@
       <w:pPr>
         <w:pStyle w:val="MeuTtulo2"/>
       </w:pPr>
-      <w:bookmarkStart w:id="9" w:name="_Toc119705291"/>
+      <w:bookmarkStart w:id="9" w:name="_Toc122555799"/>
       <w:r>
         <w:t>Primary keys and unique values</w:t>
       </w:r>
@@ -4019,7 +5279,7 @@
       <w:pPr>
         <w:pStyle w:val="MeuTtulo2"/>
       </w:pPr>
-      <w:bookmarkStart w:id="10" w:name="_Toc119705292"/>
+      <w:bookmarkStart w:id="10" w:name="_Toc122555800"/>
       <w:r>
         <w:t>Foreign keys</w:t>
       </w:r>
@@ -4059,7 +5319,7 @@
       <w:pPr>
         <w:pStyle w:val="MeuTtulo2"/>
       </w:pPr>
-      <w:bookmarkStart w:id="11" w:name="_Toc119705293"/>
+      <w:bookmarkStart w:id="11" w:name="_Toc122555801"/>
       <w:r>
         <w:t>Context Restrictions</w:t>
       </w:r>
@@ -4243,7 +5503,7 @@
       <w:pPr>
         <w:pStyle w:val="MeuTtulo2"/>
       </w:pPr>
-      <w:bookmarkStart w:id="12" w:name="_Toc119705294"/>
+      <w:bookmarkStart w:id="12" w:name="_Toc122555802"/>
       <w:r>
         <w:t>Mandatory Parameters: not null</w:t>
       </w:r>
@@ -4293,10 +5553,12 @@
       <w:pPr>
         <w:pStyle w:val="MeuTtulo1"/>
       </w:pPr>
+      <w:bookmarkStart w:id="13" w:name="_Toc122555803"/>
       <w:r>
         <w:lastRenderedPageBreak/>
         <w:t>Queries</w:t>
       </w:r>
+      <w:bookmarkEnd w:id="13"/>
     </w:p>
     <w:p>
       <w:pPr>
@@ -4331,9 +5593,11 @@
       <w:pPr>
         <w:pStyle w:val="MeuTtulo2"/>
       </w:pPr>
+      <w:bookmarkStart w:id="14" w:name="_Toc122555804"/>
       <w:r>
         <w:t>Query 1</w:t>
       </w:r>
+      <w:bookmarkEnd w:id="14"/>
     </w:p>
     <w:p>
       <w:pPr>
@@ -4387,9 +5651,11 @@
       <w:pPr>
         <w:pStyle w:val="MeuTtulo2"/>
       </w:pPr>
+      <w:bookmarkStart w:id="15" w:name="_Toc122555805"/>
       <w:r>
         <w:t>Query 2</w:t>
       </w:r>
+      <w:bookmarkEnd w:id="15"/>
     </w:p>
     <w:p>
       <w:pPr>
@@ -4434,9 +5700,11 @@
       <w:pPr>
         <w:pStyle w:val="MeuTtulo2"/>
       </w:pPr>
+      <w:bookmarkStart w:id="16" w:name="_Toc122555806"/>
       <w:r>
         <w:t>Query 3</w:t>
       </w:r>
+      <w:bookmarkEnd w:id="16"/>
     </w:p>
     <w:p>
       <w:pPr>
@@ -4476,9 +5744,11 @@
       <w:pPr>
         <w:pStyle w:val="MeuTtulo2"/>
       </w:pPr>
+      <w:bookmarkStart w:id="17" w:name="_Toc122555807"/>
       <w:r>
         <w:t>Query 4</w:t>
       </w:r>
+      <w:bookmarkEnd w:id="17"/>
     </w:p>
     <w:p>
       <w:pPr>
@@ -4523,9 +5793,11 @@
       <w:pPr>
         <w:pStyle w:val="MeuTtulo2"/>
       </w:pPr>
+      <w:bookmarkStart w:id="18" w:name="_Toc122555808"/>
       <w:r>
         <w:t>Query 5</w:t>
       </w:r>
+      <w:bookmarkEnd w:id="18"/>
     </w:p>
     <w:p>
       <w:pPr>
@@ -4565,12 +5837,14 @@
       <w:pPr>
         <w:pStyle w:val="MeuTtulo2"/>
       </w:pPr>
+      <w:bookmarkStart w:id="19" w:name="_Toc122555809"/>
       <w:r>
         <w:t xml:space="preserve">Query </w:t>
       </w:r>
       <w:r>
         <w:t>6</w:t>
       </w:r>
+      <w:bookmarkEnd w:id="19"/>
     </w:p>
     <w:p>
       <w:pPr>
@@ -4605,12 +5879,14 @@
       <w:pPr>
         <w:pStyle w:val="MeuTtulo2"/>
       </w:pPr>
+      <w:bookmarkStart w:id="20" w:name="_Toc122555810"/>
       <w:r>
         <w:t xml:space="preserve">Query </w:t>
       </w:r>
       <w:r>
         <w:t>7</w:t>
       </w:r>
+      <w:bookmarkEnd w:id="20"/>
     </w:p>
     <w:p>
       <w:pPr>
@@ -4638,12 +5914,14 @@
       <w:pPr>
         <w:pStyle w:val="MeuTtulo2"/>
       </w:pPr>
+      <w:bookmarkStart w:id="21" w:name="_Toc122555811"/>
       <w:r>
         <w:t xml:space="preserve">Query </w:t>
       </w:r>
       <w:r>
         <w:t>8</w:t>
       </w:r>
+      <w:bookmarkEnd w:id="21"/>
     </w:p>
     <w:p>
       <w:pPr>
@@ -4694,12 +5972,14 @@
       <w:pPr>
         <w:pStyle w:val="MeuTtulo2"/>
       </w:pPr>
+      <w:bookmarkStart w:id="22" w:name="_Toc122555812"/>
       <w:r>
         <w:t xml:space="preserve">Query </w:t>
       </w:r>
       <w:r>
         <w:t>9</w:t>
       </w:r>
+      <w:bookmarkEnd w:id="22"/>
     </w:p>
     <w:p>
       <w:pPr>
@@ -4724,9 +6004,11 @@
       <w:pPr>
         <w:pStyle w:val="MeuTtulo2"/>
       </w:pPr>
+      <w:bookmarkStart w:id="23" w:name="_Toc122555813"/>
       <w:r>
         <w:t>Query 10</w:t>
       </w:r>
+      <w:bookmarkEnd w:id="23"/>
     </w:p>
     <w:p>
       <w:pPr>
@@ -4751,12 +6033,14 @@
       <w:pPr>
         <w:pStyle w:val="MeuTtulo2"/>
       </w:pPr>
+      <w:bookmarkStart w:id="24" w:name="_Toc122555814"/>
       <w:r>
         <w:t>Query 1</w:t>
       </w:r>
       <w:r>
         <w:t>1</w:t>
       </w:r>
+      <w:bookmarkEnd w:id="24"/>
     </w:p>
     <w:p>
       <w:pPr>
@@ -4783,10 +6067,12 @@
       <w:pPr>
         <w:pStyle w:val="MeuTtulo1"/>
       </w:pPr>
+      <w:bookmarkStart w:id="25" w:name="_Toc122555815"/>
       <w:r>
         <w:lastRenderedPageBreak/>
         <w:t>Triggers</w:t>
       </w:r>
+      <w:bookmarkEnd w:id="25"/>
     </w:p>
     <w:p>
       <w:pPr>
@@ -4809,9 +6095,11 @@
       <w:pPr>
         <w:pStyle w:val="MeuTtulo2"/>
       </w:pPr>
+      <w:bookmarkStart w:id="26" w:name="_Toc122555816"/>
       <w:r>
         <w:t>Trigger 1</w:t>
       </w:r>
+      <w:bookmarkEnd w:id="26"/>
     </w:p>
     <w:p>
       <w:pPr>
@@ -4839,9 +6127,11 @@
       <w:pPr>
         <w:pStyle w:val="MeuTtulo2"/>
       </w:pPr>
+      <w:bookmarkStart w:id="27" w:name="_Toc122555817"/>
       <w:r>
         <w:t>Trigger 2</w:t>
       </w:r>
+      <w:bookmarkEnd w:id="27"/>
     </w:p>
     <w:p>
       <w:pPr>
@@ -4890,9 +6180,11 @@
       <w:pPr>
         <w:pStyle w:val="MeuTtulo2"/>
       </w:pPr>
+      <w:bookmarkStart w:id="28" w:name="_Toc122555818"/>
       <w:r>
         <w:t>Trigger 3</w:t>
       </w:r>
+      <w:bookmarkEnd w:id="28"/>
     </w:p>
     <w:p>
       <w:pPr>
@@ -4917,9 +6209,11 @@
       <w:pPr>
         <w:pStyle w:val="MeuTtulo1"/>
       </w:pPr>
+      <w:bookmarkStart w:id="29" w:name="_Toc122555819"/>
       <w:r>
         <w:t>Final Considerations</w:t>
       </w:r>
+      <w:bookmarkEnd w:id="29"/>
     </w:p>
     <w:p>
       <w:pPr>
@@ -5016,10 +6310,12 @@
       <w:pPr>
         <w:pStyle w:val="MeuTtulo1"/>
       </w:pPr>
+      <w:bookmarkStart w:id="30" w:name="_Toc122555820"/>
       <w:r>
         <w:lastRenderedPageBreak/>
         <w:t>Group Self-evaluation</w:t>
       </w:r>
+      <w:bookmarkEnd w:id="30"/>
     </w:p>
     <w:p>
       <w:pPr>

</xml_diff>